<commit_message>
added MoM-6 + Drafts/Chapter 2 section 3
</commit_message>
<xml_diff>
--- a/1-Documentation/3-Project Documentation Template.docx
+++ b/1-Documentation/3-Project Documentation Template.docx
@@ -196,7 +196,6 @@
           <w:bCs/>
         </w:rPr>
       </w:pPr>
-      <w:proofErr w:type="gramStart"/>
       <w:r>
         <w:rPr>
           <w:b/>
@@ -204,7 +203,6 @@
         </w:rPr>
         <w:t>By</w:t>
       </w:r>
-      <w:proofErr w:type="gramEnd"/>
     </w:p>
     <w:p>
       <w:pPr>
@@ -400,7 +398,6 @@
       <w:r>
         <w:t>“</w:t>
       </w:r>
-      <w:proofErr w:type="gramStart"/>
       <w:r>
         <w:t xml:space="preserve">Bachelor </w:t>
       </w:r>
@@ -410,7 +407,6 @@
       <w:r>
         <w:t>Software Engineering</w:t>
       </w:r>
-      <w:proofErr w:type="gramEnd"/>
       <w:r>
         <w:t>”</w:t>
       </w:r>
@@ -586,7 +582,6 @@
         <w:t xml:space="preserve">Shahm </w:t>
       </w:r>
       <w:proofErr w:type="spellStart"/>
-      <w:proofErr w:type="gramStart"/>
       <w:r>
         <w:t>lheja</w:t>
       </w:r>
@@ -594,7 +589,6 @@
       <w:r>
         <w:t>(</w:t>
       </w:r>
-      <w:proofErr w:type="gramEnd"/>
       <w:r>
         <w:t>120212212145</w:t>
       </w:r>
@@ -652,7 +646,6 @@
         <w:pStyle w:val="ThesisParagraph"/>
         <w:ind w:firstLine="0"/>
         <w:rPr>
-          <w:rFonts w:hint="cs"/>
           <w:rtl/>
           <w:lang w:bidi="ar-JO"/>
         </w:rPr>
@@ -669,16 +662,11 @@
       <w:r>
         <w:t xml:space="preserve">Bara’a </w:t>
       </w:r>
-      <w:proofErr w:type="gramStart"/>
       <w:r>
         <w:t>Iqneibi</w:t>
       </w:r>
       <w:r>
-        <w:t>(</w:t>
-      </w:r>
-      <w:proofErr w:type="gramEnd"/>
-      <w:r>
-        <w:t>120222231</w:t>
+        <w:t>(120222231</w:t>
       </w:r>
       <w:r>
         <w:t>123</w:t>
@@ -787,14 +775,7 @@
           <w:b/>
           <w:bCs/>
         </w:rPr>
-        <w:t>Project Aim</w:t>
-      </w:r>
-      <w:r>
-        <w:rPr>
-          <w:b/>
-          <w:bCs/>
-        </w:rPr>
-        <w:t>:</w:t>
+        <w:t>Project Aim:</w:t>
       </w:r>
       <w:r>
         <w:rPr>
@@ -5025,13 +5006,8 @@
       <w:r>
         <w:t xml:space="preserve">In this section, all </w:t>
       </w:r>
-      <w:proofErr w:type="gramStart"/>
-      <w:r>
-        <w:t>abbreviation</w:t>
-      </w:r>
-      <w:proofErr w:type="gramEnd"/>
-      <w:r>
-        <w:t xml:space="preserve"> and acronyms </w:t>
+      <w:r>
+        <w:t xml:space="preserve">abbreviation and acronyms </w:t>
       </w:r>
       <w:r>
         <w:t xml:space="preserve">used in the text </w:t>
@@ -5494,15 +5470,7 @@
     </w:p>
     <w:p>
       <w:r>
-        <w:t xml:space="preserve">Each chapter should begin with an introduction that </w:t>
-      </w:r>
-      <w:proofErr w:type="gramStart"/>
-      <w:r>
-        <w:t>tells</w:t>
-      </w:r>
-      <w:proofErr w:type="gramEnd"/>
-      <w:r>
-        <w:t xml:space="preserve"> what will be covered in the chapter. Add it directly below the chapter heading, and it should tell the chapter’s importance to the overall report.</w:t>
+        <w:t>Each chapter should begin with an introduction that tells what will be covered in the chapter. Add it directly below the chapter heading, and it should tell the chapter’s importance to the overall report.</w:t>
       </w:r>
       <w:r>
         <w:tab/>
@@ -5552,54 +5520,22 @@
     </w:p>
     <w:p>
       <w:r>
-        <w:t xml:space="preserve">In this section, you should write about the </w:t>
-      </w:r>
-      <w:proofErr w:type="gramStart"/>
-      <w:r>
-        <w:t>answer</w:t>
-      </w:r>
-      <w:proofErr w:type="gramEnd"/>
-      <w:r>
-        <w:t xml:space="preserve"> the following questions: </w:t>
-      </w:r>
-    </w:p>
-    <w:p>
-      <w:r>
-        <w:t xml:space="preserve">Q1: What </w:t>
-      </w:r>
-      <w:proofErr w:type="gramStart"/>
-      <w:r>
-        <w:t>is</w:t>
-      </w:r>
-      <w:proofErr w:type="gramEnd"/>
-      <w:r>
-        <w:t xml:space="preserve"> the reasons behind your choice to develop this project? </w:t>
-      </w:r>
-    </w:p>
-    <w:p>
-      <w:r>
-        <w:t xml:space="preserve">Q2. Why </w:t>
-      </w:r>
-      <w:proofErr w:type="gramStart"/>
-      <w:r>
-        <w:t>your project is</w:t>
-      </w:r>
-      <w:proofErr w:type="gramEnd"/>
-      <w:r>
-        <w:t xml:space="preserve"> important? </w:t>
-      </w:r>
-    </w:p>
-    <w:p>
-      <w:r>
-        <w:t xml:space="preserve">Q3. What is the new idea that </w:t>
-      </w:r>
-      <w:proofErr w:type="gramStart"/>
-      <w:r>
-        <w:t>have</w:t>
-      </w:r>
-      <w:proofErr w:type="gramEnd"/>
-      <w:r>
-        <w:t xml:space="preserve"> been proposed by this project?</w:t>
+        <w:t xml:space="preserve">In this section, you should write about the answer the following questions: </w:t>
+      </w:r>
+    </w:p>
+    <w:p>
+      <w:r>
+        <w:t xml:space="preserve">Q1: What is the reasons behind your choice to develop this project? </w:t>
+      </w:r>
+    </w:p>
+    <w:p>
+      <w:r>
+        <w:t xml:space="preserve">Q2. Why your project is important? </w:t>
+      </w:r>
+    </w:p>
+    <w:p>
+      <w:r>
+        <w:t>Q3. What is the new idea that have been proposed by this project?</w:t>
       </w:r>
     </w:p>
     <w:p>
@@ -5675,15 +5611,7 @@
         <w:pStyle w:val="ThesisParagraph"/>
       </w:pPr>
       <w:r>
-        <w:t xml:space="preserve">Q2. How </w:t>
-      </w:r>
-      <w:proofErr w:type="gramStart"/>
-      <w:r>
-        <w:t>this project can</w:t>
-      </w:r>
-      <w:proofErr w:type="gramEnd"/>
-      <w:r>
-        <w:t xml:space="preserve"> achieve this goal?</w:t>
+        <w:t>Q2. How this project can achieve this goal?</w:t>
       </w:r>
     </w:p>
     <w:p>
@@ -5745,13 +5673,8 @@
       <w:bookmarkEnd w:id="33"/>
     </w:p>
     <w:p>
-      <w:proofErr w:type="gramStart"/>
-      <w:r>
-        <w:t>you</w:t>
-      </w:r>
-      <w:proofErr w:type="gramEnd"/>
-      <w:r>
-        <w:t xml:space="preserve"> should clarify the limitations or parameters of the project and clearly identify any aspects that are not to be included. </w:t>
+      <w:r>
+        <w:t xml:space="preserve">you should clarify the limitations or parameters of the project and clearly identify any aspects that are not to be included. </w:t>
       </w:r>
     </w:p>
     <w:p>
@@ -5794,13 +5717,8 @@
       </w:r>
     </w:p>
     <w:p>
-      <w:proofErr w:type="gramStart"/>
-      <w:r>
-        <w:t>Listing</w:t>
-      </w:r>
-      <w:proofErr w:type="gramEnd"/>
-      <w:r>
-        <w:t xml:space="preserve"> of a project's milestones, activities, and deliverables, with intended start and finish dates. </w:t>
+      <w:r>
+        <w:t xml:space="preserve">Listing of a project's milestones, activities, and deliverables, with intended start and finish dates. </w:t>
       </w:r>
     </w:p>
     <w:p>
@@ -5886,6 +5804,9 @@
       </w:r>
       <w:bookmarkStart w:id="38" w:name="_Toc87344695"/>
       <w:r>
+        <w:t xml:space="preserve">Theoritical Background and </w:t>
+      </w:r>
+      <w:r>
         <w:t>Literature Review</w:t>
       </w:r>
       <w:bookmarkEnd w:id="38"/>
@@ -5903,14 +5824,12 @@
         </w:rPr>
         <w:t xml:space="preserve">A literature review is a search and evaluation of the available literature in your given subject or chosen topic area. It documents the state of the art with respect to the subject or topic you are </w:t>
       </w:r>
-      <w:proofErr w:type="gramStart"/>
       <w:r>
         <w:rPr>
           <w:shd w:val="clear" w:color="auto" w:fill="FFFFFF"/>
         </w:rPr>
         <w:t>working</w:t>
       </w:r>
-      <w:proofErr w:type="gramEnd"/>
       <w:r>
         <w:rPr>
           <w:shd w:val="clear" w:color="auto" w:fill="FFFFFF"/>
@@ -6193,15 +6112,7 @@
     </w:p>
     <w:p>
       <w:r>
-        <w:t xml:space="preserve">Normal Flow for each use case </w:t>
-      </w:r>
-      <w:proofErr w:type="gramStart"/>
-      <w:r>
-        <w:t>including</w:t>
-      </w:r>
-      <w:proofErr w:type="gramEnd"/>
-      <w:r>
-        <w:t xml:space="preserve"> action, precondition, post-condition and other sections as you learnt in requirements engineering course.</w:t>
+        <w:t>Normal Flow for each use case including action, precondition, post-condition and other sections as you learnt in requirements engineering course.</w:t>
       </w:r>
     </w:p>
     <w:p>
@@ -6317,15 +6228,7 @@
     <w:p>
       <w:r>
         <w:lastRenderedPageBreak/>
-        <w:t xml:space="preserve">1. Execution qualities, such as safety, security and usability, which are observable during operation (at </w:t>
-      </w:r>
-      <w:proofErr w:type="gramStart"/>
-      <w:r>
-        <w:t>run</w:t>
-      </w:r>
-      <w:proofErr w:type="gramEnd"/>
-      <w:r>
-        <w:t xml:space="preserve"> time).</w:t>
+        <w:t>1. Execution qualities, such as safety, security and usability, which are observable during operation (at run time).</w:t>
       </w:r>
     </w:p>
     <w:p>
@@ -6349,15 +6252,7 @@
     </w:p>
     <w:p>
       <w:r>
-        <w:t xml:space="preserve">List the conditions and restrictions of this project that must be </w:t>
-      </w:r>
-      <w:proofErr w:type="gramStart"/>
-      <w:r>
-        <w:t>satisfy</w:t>
-      </w:r>
-      <w:proofErr w:type="gramEnd"/>
-      <w:r>
-        <w:t>.</w:t>
+        <w:t>List the conditions and restrictions of this project that must be satisfy.</w:t>
       </w:r>
     </w:p>
     <w:p>
@@ -6520,21 +6415,7 @@
         <w:rPr>
           <w:rFonts w:ascii="Times New Roman" w:eastAsia="Times New Roman" w:hAnsi="Times New Roman" w:cs="Times New Roman"/>
         </w:rPr>
-        <w:t xml:space="preserve">Mention any industry standards, frameworks, or models that </w:t>
-      </w:r>
-      <w:proofErr w:type="gramStart"/>
-      <w:r>
-        <w:rPr>
-          <w:rFonts w:ascii="Times New Roman" w:eastAsia="Times New Roman" w:hAnsi="Times New Roman" w:cs="Times New Roman"/>
-        </w:rPr>
-        <w:t>influenced</w:t>
-      </w:r>
-      <w:proofErr w:type="gramEnd"/>
-      <w:r>
-        <w:rPr>
-          <w:rFonts w:ascii="Times New Roman" w:eastAsia="Times New Roman" w:hAnsi="Times New Roman" w:cs="Times New Roman"/>
-        </w:rPr>
-        <w:t xml:space="preserve"> your approach.</w:t>
+        <w:t>Mention any industry standards, frameworks, or models that influenced your approach.</w:t>
       </w:r>
     </w:p>
     <w:p>
@@ -7061,15 +6942,7 @@
     </w:p>
     <w:p>
       <w:r>
-        <w:t xml:space="preserve">This subsection of the Project Implementation Plan describes Solution in more </w:t>
-      </w:r>
-      <w:proofErr w:type="gramStart"/>
-      <w:r>
-        <w:t>details</w:t>
-      </w:r>
-      <w:proofErr w:type="gramEnd"/>
-      <w:r>
-        <w:t>. Describes how the information system will be deployed, installed and transitioned into an operational system. It contains a brief description of the major tasks and components involved in the implementation, the overall resources needed to support the implementation effort (such as hardware, software. facilities, materials, and personnel), and any site-specific implementation requirements.</w:t>
+        <w:t>This subsection of the Project Implementation Plan describes Solution in more details. Describes how the information system will be deployed, installed and transitioned into an operational system. It contains a brief description of the major tasks and components involved in the implementation, the overall resources needed to support the implementation effort (such as hardware, software. facilities, materials, and personnel), and any site-specific implementation requirements.</w:t>
       </w:r>
     </w:p>
     <w:p>
@@ -7081,12 +6954,10 @@
         </w:numPr>
       </w:pPr>
       <w:bookmarkStart w:id="57" w:name="_Toc87344712"/>
-      <w:proofErr w:type="gramStart"/>
       <w:r>
         <w:t>Programming language and technology</w:t>
       </w:r>
       <w:bookmarkEnd w:id="57"/>
-      <w:proofErr w:type="gramEnd"/>
     </w:p>
     <w:p>
       <w:r>
@@ -7150,24 +7021,14 @@
         </w:numPr>
       </w:pPr>
       <w:bookmarkStart w:id="60" w:name="_Toc87344715"/>
-      <w:proofErr w:type="gramStart"/>
       <w:r>
         <w:t>Black-box</w:t>
       </w:r>
       <w:bookmarkEnd w:id="60"/>
-      <w:proofErr w:type="gramEnd"/>
-    </w:p>
-    <w:p>
-      <w:r>
-        <w:t xml:space="preserve">Provide the black-box techniques that are used to test this </w:t>
-      </w:r>
-      <w:proofErr w:type="gramStart"/>
-      <w:r>
-        <w:t>project</w:t>
-      </w:r>
-      <w:proofErr w:type="gramEnd"/>
-      <w:r>
-        <w:t xml:space="preserve"> including test cases.</w:t>
+    </w:p>
+    <w:p>
+      <w:r>
+        <w:t>Provide the black-box techniques that are used to test this project including test cases.</w:t>
       </w:r>
     </w:p>
     <w:p>
@@ -7179,12 +7040,10 @@
         </w:numPr>
       </w:pPr>
       <w:bookmarkStart w:id="61" w:name="_Toc87344716"/>
-      <w:proofErr w:type="gramStart"/>
       <w:r>
         <w:t>White-box</w:t>
       </w:r>
       <w:bookmarkEnd w:id="61"/>
-      <w:proofErr w:type="gramEnd"/>
     </w:p>
     <w:p>
       <w:r>
@@ -7249,15 +7108,7 @@
     </w:p>
     <w:p>
       <w:r>
-        <w:t xml:space="preserve">The conclusion is a required part that closes the document with </w:t>
-      </w:r>
-      <w:proofErr w:type="gramStart"/>
-      <w:r>
-        <w:t>a brief summary</w:t>
-      </w:r>
-      <w:proofErr w:type="gramEnd"/>
-      <w:r>
-        <w:t xml:space="preserve"> of the study including the problems found and the proposed solution. Most importantly, it should recommend to the readers the benefits of pursuing the project based on the researcher’s analysis.</w:t>
+        <w:t>The conclusion is a required part that closes the document with a brief summary of the study including the problems found and the proposed solution. Most importantly, it should recommend to the readers the benefits of pursuing the project based on the researcher’s analysis.</w:t>
       </w:r>
     </w:p>
     <w:p>
@@ -7424,13 +7275,8 @@
       </w:r>
     </w:p>
     <w:p>
-      <w:proofErr w:type="gramStart"/>
-      <w:r>
-        <w:t>Hourani  and</w:t>
-      </w:r>
-      <w:proofErr w:type="gramEnd"/>
-      <w:r>
-        <w:t xml:space="preserve"> Wedian (2000) developed a theoretical .........</w:t>
+      <w:r>
+        <w:t>Hourani  and Wedian (2000) developed a theoretical .........</w:t>
       </w:r>
     </w:p>
     <w:p>
@@ -10763,6 +10609,7 @@
   <w:style w:type="character" w:default="1" w:styleId="DefaultParagraphFont">
     <w:name w:val="Default Paragraph Font"/>
     <w:uiPriority w:val="1"/>
+    <w:semiHidden/>
     <w:unhideWhenUsed/>
   </w:style>
   <w:style w:type="table" w:default="1" w:styleId="TableNormal">
@@ -11373,10 +11220,6 @@
 </file>
 
 <file path=customXml/item1.xml><?xml version="1.0" encoding="utf-8"?>
-<b:Sources xmlns:b="http://schemas.openxmlformats.org/officeDocument/2006/bibliography" xmlns="http://schemas.openxmlformats.org/officeDocument/2006/bibliography" SelectedStyle="\APASixthEditionOfficeOnline.xsl" StyleName="APA" Version="6"/>
-</file>
-
-<file path=customXml/item2.xml><?xml version="1.0" encoding="utf-8"?>
 <ct:contentTypeSchema xmlns:ct="http://schemas.microsoft.com/office/2006/metadata/contentType" xmlns:ma="http://schemas.microsoft.com/office/2006/metadata/properties/metaAttributes" ct:_="" ma:_="" ma:contentTypeName="Document" ma:contentTypeID="0x01010077A3E88A1F257546BC2E4DFC221C2B84" ma:contentTypeVersion="0" ma:contentTypeDescription="Create a new document." ma:contentTypeScope="" ma:versionID="11e051c3df2c46673852a508dd843818">
   <xsd:schema xmlns:xsd="http://www.w3.org/2001/XMLSchema" xmlns:xs="http://www.w3.org/2001/XMLSchema" xmlns:p="http://schemas.microsoft.com/office/2006/metadata/properties" targetNamespace="http://schemas.microsoft.com/office/2006/metadata/properties" ma:root="true" ma:fieldsID="b764bea3eb9b1a5be8fd57fac5fb459b">
     <xsd:element name="properties">
@@ -11490,13 +11333,11 @@
 </ct:contentTypeSchema>
 </file>
 
-<file path=customXml/item3.xml><?xml version="1.0" encoding="utf-8"?>
-<p:properties xmlns:p="http://schemas.microsoft.com/office/2006/metadata/properties" xmlns:xsi="http://www.w3.org/2001/XMLSchema-instance" xmlns:pc="http://schemas.microsoft.com/office/infopath/2007/PartnerControls">
-  <documentManagement/>
-</p:properties>
+<file path=customXml/item2.xml><?xml version="1.0" encoding="utf-8"?>
+<b:Sources xmlns:b="http://schemas.openxmlformats.org/officeDocument/2006/bibliography" xmlns="http://schemas.openxmlformats.org/officeDocument/2006/bibliography" SelectedStyle="\APASixthEditionOfficeOnline.xsl" StyleName="APA" Version="6"/>
 </file>
 
-<file path=customXml/item4.xml><?xml version="1.0" encoding="utf-8"?>
+<file path=customXml/item3.xml><?xml version="1.0" encoding="utf-8"?>
 <?mso-contentType ?>
 <FormTemplates xmlns="http://schemas.microsoft.com/sharepoint/v3/contenttype/forms">
   <Display>DocumentLibraryForm</Display>
@@ -11505,15 +11346,13 @@
 </FormTemplates>
 </file>
 
-<file path=customXml/itemProps1.xml><?xml version="1.0" encoding="utf-8"?>
-<ds:datastoreItem xmlns:ds="http://schemas.openxmlformats.org/officeDocument/2006/customXml" ds:itemID="{BF11D8A1-7C7D-49B0-A035-7DF29D7A3974}">
-  <ds:schemaRefs>
-    <ds:schemaRef ds:uri="http://schemas.openxmlformats.org/officeDocument/2006/bibliography"/>
-  </ds:schemaRefs>
-</ds:datastoreItem>
+<file path=customXml/item4.xml><?xml version="1.0" encoding="utf-8"?>
+<p:properties xmlns:p="http://schemas.microsoft.com/office/2006/metadata/properties" xmlns:xsi="http://www.w3.org/2001/XMLSchema-instance" xmlns:pc="http://schemas.microsoft.com/office/infopath/2007/PartnerControls">
+  <documentManagement/>
+</p:properties>
 </file>
 
-<file path=customXml/itemProps2.xml><?xml version="1.0" encoding="utf-8"?>
+<file path=customXml/itemProps1.xml><?xml version="1.0" encoding="utf-8"?>
 <ds:datastoreItem xmlns:ds="http://schemas.openxmlformats.org/officeDocument/2006/customXml" ds:itemID="{FA125394-4860-4DCE-94D2-F80CB57E9808}">
   <ds:schemaRefs>
     <ds:schemaRef ds:uri="http://schemas.microsoft.com/office/2006/metadata/contentType"/>
@@ -11529,19 +11368,27 @@
 </ds:datastoreItem>
 </file>
 
+<file path=customXml/itemProps2.xml><?xml version="1.0" encoding="utf-8"?>
+<ds:datastoreItem xmlns:ds="http://schemas.openxmlformats.org/officeDocument/2006/customXml" ds:itemID="{BF11D8A1-7C7D-49B0-A035-7DF29D7A3974}">
+  <ds:schemaRefs>
+    <ds:schemaRef ds:uri="http://schemas.openxmlformats.org/officeDocument/2006/bibliography"/>
+  </ds:schemaRefs>
+</ds:datastoreItem>
+</file>
+
 <file path=customXml/itemProps3.xml><?xml version="1.0" encoding="utf-8"?>
+<ds:datastoreItem xmlns:ds="http://schemas.openxmlformats.org/officeDocument/2006/customXml" ds:itemID="{31ED6198-03A7-40BF-998A-27543DC19FE8}">
+  <ds:schemaRefs>
+    <ds:schemaRef ds:uri="http://schemas.microsoft.com/sharepoint/v3/contenttype/forms"/>
+  </ds:schemaRefs>
+</ds:datastoreItem>
+</file>
+
+<file path=customXml/itemProps4.xml><?xml version="1.0" encoding="utf-8"?>
 <ds:datastoreItem xmlns:ds="http://schemas.openxmlformats.org/officeDocument/2006/customXml" ds:itemID="{329B4E75-DE25-4CB8-B438-E1497507C157}">
   <ds:schemaRefs>
     <ds:schemaRef ds:uri="http://schemas.microsoft.com/office/2006/metadata/properties"/>
     <ds:schemaRef ds:uri="http://schemas.microsoft.com/office/infopath/2007/PartnerControls"/>
   </ds:schemaRefs>
 </ds:datastoreItem>
-</file>
-
-<file path=customXml/itemProps4.xml><?xml version="1.0" encoding="utf-8"?>
-<ds:datastoreItem xmlns:ds="http://schemas.openxmlformats.org/officeDocument/2006/customXml" ds:itemID="{31ED6198-03A7-40BF-998A-27543DC19FE8}">
-  <ds:schemaRefs>
-    <ds:schemaRef ds:uri="http://schemas.microsoft.com/sharepoint/v3/contenttype/forms"/>
-  </ds:schemaRefs>
-</ds:datastoreItem>
 </file>
</xml_diff>

<commit_message>
finished Chapter 2 as Drafts
</commit_message>
<xml_diff>
--- a/1-Documentation/3-Project Documentation Template.docx
+++ b/1-Documentation/3-Project Documentation Template.docx
@@ -196,6 +196,7 @@
           <w:bCs/>
         </w:rPr>
       </w:pPr>
+      <w:proofErr w:type="gramStart"/>
       <w:r>
         <w:rPr>
           <w:b/>
@@ -203,6 +204,7 @@
         </w:rPr>
         <w:t>By</w:t>
       </w:r>
+      <w:proofErr w:type="gramEnd"/>
     </w:p>
     <w:p>
       <w:pPr>
@@ -398,6 +400,7 @@
       <w:r>
         <w:t>“</w:t>
       </w:r>
+      <w:proofErr w:type="gramStart"/>
       <w:r>
         <w:t xml:space="preserve">Bachelor </w:t>
       </w:r>
@@ -407,6 +410,7 @@
       <w:r>
         <w:t>Software Engineering</w:t>
       </w:r>
+      <w:proofErr w:type="gramEnd"/>
       <w:r>
         <w:t>”</w:t>
       </w:r>
@@ -582,6 +586,7 @@
         <w:t xml:space="preserve">Shahm </w:t>
       </w:r>
       <w:proofErr w:type="spellStart"/>
+      <w:proofErr w:type="gramStart"/>
       <w:r>
         <w:t>lheja</w:t>
       </w:r>
@@ -589,6 +594,7 @@
       <w:r>
         <w:t>(</w:t>
       </w:r>
+      <w:proofErr w:type="gramEnd"/>
       <w:r>
         <w:t>120212212145</w:t>
       </w:r>
@@ -662,11 +668,16 @@
       <w:r>
         <w:t xml:space="preserve">Bara’a </w:t>
       </w:r>
+      <w:proofErr w:type="gramStart"/>
       <w:r>
         <w:t>Iqneibi</w:t>
       </w:r>
       <w:r>
-        <w:t>(120222231</w:t>
+        <w:t>(</w:t>
+      </w:r>
+      <w:proofErr w:type="gramEnd"/>
+      <w:r>
+        <w:t>120222231</w:t>
       </w:r>
       <w:r>
         <w:t>123</w:t>
@@ -5006,8 +5017,13 @@
       <w:r>
         <w:t xml:space="preserve">In this section, all </w:t>
       </w:r>
-      <w:r>
-        <w:t xml:space="preserve">abbreviation and acronyms </w:t>
+      <w:proofErr w:type="gramStart"/>
+      <w:r>
+        <w:t>abbreviation</w:t>
+      </w:r>
+      <w:proofErr w:type="gramEnd"/>
+      <w:r>
+        <w:t xml:space="preserve"> and acronyms </w:t>
       </w:r>
       <w:r>
         <w:t xml:space="preserve">used in the text </w:t>
@@ -5470,7 +5486,15 @@
     </w:p>
     <w:p>
       <w:r>
-        <w:t>Each chapter should begin with an introduction that tells what will be covered in the chapter. Add it directly below the chapter heading, and it should tell the chapter’s importance to the overall report.</w:t>
+        <w:t xml:space="preserve">Each chapter should begin with an introduction that </w:t>
+      </w:r>
+      <w:proofErr w:type="gramStart"/>
+      <w:r>
+        <w:t>tells</w:t>
+      </w:r>
+      <w:proofErr w:type="gramEnd"/>
+      <w:r>
+        <w:t xml:space="preserve"> what will be covered in the chapter. Add it directly below the chapter heading, and it should tell the chapter’s importance to the overall report.</w:t>
       </w:r>
       <w:r>
         <w:tab/>
@@ -5520,22 +5544,54 @@
     </w:p>
     <w:p>
       <w:r>
-        <w:t xml:space="preserve">In this section, you should write about the answer the following questions: </w:t>
-      </w:r>
-    </w:p>
-    <w:p>
-      <w:r>
-        <w:t xml:space="preserve">Q1: What is the reasons behind your choice to develop this project? </w:t>
-      </w:r>
-    </w:p>
-    <w:p>
-      <w:r>
-        <w:t xml:space="preserve">Q2. Why your project is important? </w:t>
-      </w:r>
-    </w:p>
-    <w:p>
-      <w:r>
-        <w:t>Q3. What is the new idea that have been proposed by this project?</w:t>
+        <w:t xml:space="preserve">In this section, you should write about the </w:t>
+      </w:r>
+      <w:proofErr w:type="gramStart"/>
+      <w:r>
+        <w:t>answer</w:t>
+      </w:r>
+      <w:proofErr w:type="gramEnd"/>
+      <w:r>
+        <w:t xml:space="preserve"> the following questions: </w:t>
+      </w:r>
+    </w:p>
+    <w:p>
+      <w:r>
+        <w:t xml:space="preserve">Q1: What </w:t>
+      </w:r>
+      <w:proofErr w:type="gramStart"/>
+      <w:r>
+        <w:t>is</w:t>
+      </w:r>
+      <w:proofErr w:type="gramEnd"/>
+      <w:r>
+        <w:t xml:space="preserve"> the reasons behind your choice to develop this project? </w:t>
+      </w:r>
+    </w:p>
+    <w:p>
+      <w:r>
+        <w:t xml:space="preserve">Q2. Why </w:t>
+      </w:r>
+      <w:proofErr w:type="gramStart"/>
+      <w:r>
+        <w:t>your project is</w:t>
+      </w:r>
+      <w:proofErr w:type="gramEnd"/>
+      <w:r>
+        <w:t xml:space="preserve"> important? </w:t>
+      </w:r>
+    </w:p>
+    <w:p>
+      <w:r>
+        <w:t xml:space="preserve">Q3. What is the new idea that </w:t>
+      </w:r>
+      <w:proofErr w:type="gramStart"/>
+      <w:r>
+        <w:t>have</w:t>
+      </w:r>
+      <w:proofErr w:type="gramEnd"/>
+      <w:r>
+        <w:t xml:space="preserve"> been proposed by this project?</w:t>
       </w:r>
     </w:p>
     <w:p>
@@ -5611,7 +5667,15 @@
         <w:pStyle w:val="ThesisParagraph"/>
       </w:pPr>
       <w:r>
-        <w:t>Q2. How this project can achieve this goal?</w:t>
+        <w:t xml:space="preserve">Q2. How </w:t>
+      </w:r>
+      <w:proofErr w:type="gramStart"/>
+      <w:r>
+        <w:t>this project can</w:t>
+      </w:r>
+      <w:proofErr w:type="gramEnd"/>
+      <w:r>
+        <w:t xml:space="preserve"> achieve this goal?</w:t>
       </w:r>
     </w:p>
     <w:p>
@@ -5673,8 +5737,13 @@
       <w:bookmarkEnd w:id="33"/>
     </w:p>
     <w:p>
-      <w:r>
-        <w:t xml:space="preserve">you should clarify the limitations or parameters of the project and clearly identify any aspects that are not to be included. </w:t>
+      <w:proofErr w:type="gramStart"/>
+      <w:r>
+        <w:t>you</w:t>
+      </w:r>
+      <w:proofErr w:type="gramEnd"/>
+      <w:r>
+        <w:t xml:space="preserve"> should clarify the limitations or parameters of the project and clearly identify any aspects that are not to be included. </w:t>
       </w:r>
     </w:p>
     <w:p>
@@ -5717,8 +5786,13 @@
       </w:r>
     </w:p>
     <w:p>
-      <w:r>
-        <w:t xml:space="preserve">Listing of a project's milestones, activities, and deliverables, with intended start and finish dates. </w:t>
+      <w:proofErr w:type="gramStart"/>
+      <w:r>
+        <w:t>Listing</w:t>
+      </w:r>
+      <w:proofErr w:type="gramEnd"/>
+      <w:r>
+        <w:t xml:space="preserve"> of a project's milestones, activities, and deliverables, with intended start and finish dates. </w:t>
       </w:r>
     </w:p>
     <w:p>
@@ -5824,12 +5898,14 @@
         </w:rPr>
         <w:t xml:space="preserve">A literature review is a search and evaluation of the available literature in your given subject or chosen topic area. It documents the state of the art with respect to the subject or topic you are </w:t>
       </w:r>
+      <w:proofErr w:type="gramStart"/>
       <w:r>
         <w:rPr>
           <w:shd w:val="clear" w:color="auto" w:fill="FFFFFF"/>
         </w:rPr>
         <w:t>working</w:t>
       </w:r>
+      <w:proofErr w:type="gramEnd"/>
       <w:r>
         <w:rPr>
           <w:shd w:val="clear" w:color="auto" w:fill="FFFFFF"/>
@@ -6112,7 +6188,15 @@
     </w:p>
     <w:p>
       <w:r>
-        <w:t>Normal Flow for each use case including action, precondition, post-condition and other sections as you learnt in requirements engineering course.</w:t>
+        <w:t xml:space="preserve">Normal Flow for each use case </w:t>
+      </w:r>
+      <w:proofErr w:type="gramStart"/>
+      <w:r>
+        <w:t>including</w:t>
+      </w:r>
+      <w:proofErr w:type="gramEnd"/>
+      <w:r>
+        <w:t xml:space="preserve"> action, precondition, post-condition and other sections as you learnt in requirements engineering course.</w:t>
       </w:r>
     </w:p>
     <w:p>
@@ -6228,7 +6312,15 @@
     <w:p>
       <w:r>
         <w:lastRenderedPageBreak/>
-        <w:t>1. Execution qualities, such as safety, security and usability, which are observable during operation (at run time).</w:t>
+        <w:t xml:space="preserve">1. Execution qualities, such as safety, security and usability, which are observable during operation (at </w:t>
+      </w:r>
+      <w:proofErr w:type="gramStart"/>
+      <w:r>
+        <w:t>run</w:t>
+      </w:r>
+      <w:proofErr w:type="gramEnd"/>
+      <w:r>
+        <w:t xml:space="preserve"> time).</w:t>
       </w:r>
     </w:p>
     <w:p>
@@ -6252,7 +6344,15 @@
     </w:p>
     <w:p>
       <w:r>
-        <w:t>List the conditions and restrictions of this project that must be satisfy.</w:t>
+        <w:t xml:space="preserve">List the conditions and restrictions of this project that must be </w:t>
+      </w:r>
+      <w:proofErr w:type="gramStart"/>
+      <w:r>
+        <w:t>satisfy</w:t>
+      </w:r>
+      <w:proofErr w:type="gramEnd"/>
+      <w:r>
+        <w:t>.</w:t>
       </w:r>
     </w:p>
     <w:p>
@@ -6415,7 +6515,21 @@
         <w:rPr>
           <w:rFonts w:ascii="Times New Roman" w:eastAsia="Times New Roman" w:hAnsi="Times New Roman" w:cs="Times New Roman"/>
         </w:rPr>
-        <w:t>Mention any industry standards, frameworks, or models that influenced your approach.</w:t>
+        <w:t xml:space="preserve">Mention any industry standards, frameworks, or models that </w:t>
+      </w:r>
+      <w:proofErr w:type="gramStart"/>
+      <w:r>
+        <w:rPr>
+          <w:rFonts w:ascii="Times New Roman" w:eastAsia="Times New Roman" w:hAnsi="Times New Roman" w:cs="Times New Roman"/>
+        </w:rPr>
+        <w:t>influenced</w:t>
+      </w:r>
+      <w:proofErr w:type="gramEnd"/>
+      <w:r>
+        <w:rPr>
+          <w:rFonts w:ascii="Times New Roman" w:eastAsia="Times New Roman" w:hAnsi="Times New Roman" w:cs="Times New Roman"/>
+        </w:rPr>
+        <w:t xml:space="preserve"> your approach.</w:t>
       </w:r>
     </w:p>
     <w:p>
@@ -6942,7 +7056,15 @@
     </w:p>
     <w:p>
       <w:r>
-        <w:t>This subsection of the Project Implementation Plan describes Solution in more details. Describes how the information system will be deployed, installed and transitioned into an operational system. It contains a brief description of the major tasks and components involved in the implementation, the overall resources needed to support the implementation effort (such as hardware, software. facilities, materials, and personnel), and any site-specific implementation requirements.</w:t>
+        <w:t xml:space="preserve">This subsection of the Project Implementation Plan describes Solution in more </w:t>
+      </w:r>
+      <w:proofErr w:type="gramStart"/>
+      <w:r>
+        <w:t>details</w:t>
+      </w:r>
+      <w:proofErr w:type="gramEnd"/>
+      <w:r>
+        <w:t>. Describes how the information system will be deployed, installed and transitioned into an operational system. It contains a brief description of the major tasks and components involved in the implementation, the overall resources needed to support the implementation effort (such as hardware, software. facilities, materials, and personnel), and any site-specific implementation requirements.</w:t>
       </w:r>
     </w:p>
     <w:p>
@@ -6954,10 +7076,12 @@
         </w:numPr>
       </w:pPr>
       <w:bookmarkStart w:id="57" w:name="_Toc87344712"/>
+      <w:proofErr w:type="gramStart"/>
       <w:r>
         <w:t>Programming language and technology</w:t>
       </w:r>
       <w:bookmarkEnd w:id="57"/>
+      <w:proofErr w:type="gramEnd"/>
     </w:p>
     <w:p>
       <w:r>
@@ -7021,14 +7145,24 @@
         </w:numPr>
       </w:pPr>
       <w:bookmarkStart w:id="60" w:name="_Toc87344715"/>
+      <w:proofErr w:type="gramStart"/>
       <w:r>
         <w:t>Black-box</w:t>
       </w:r>
       <w:bookmarkEnd w:id="60"/>
-    </w:p>
-    <w:p>
-      <w:r>
-        <w:t>Provide the black-box techniques that are used to test this project including test cases.</w:t>
+      <w:proofErr w:type="gramEnd"/>
+    </w:p>
+    <w:p>
+      <w:r>
+        <w:t xml:space="preserve">Provide the black-box techniques that are used to test this </w:t>
+      </w:r>
+      <w:proofErr w:type="gramStart"/>
+      <w:r>
+        <w:t>project</w:t>
+      </w:r>
+      <w:proofErr w:type="gramEnd"/>
+      <w:r>
+        <w:t xml:space="preserve"> including test cases.</w:t>
       </w:r>
     </w:p>
     <w:p>
@@ -7040,10 +7174,12 @@
         </w:numPr>
       </w:pPr>
       <w:bookmarkStart w:id="61" w:name="_Toc87344716"/>
+      <w:proofErr w:type="gramStart"/>
       <w:r>
         <w:t>White-box</w:t>
       </w:r>
       <w:bookmarkEnd w:id="61"/>
+      <w:proofErr w:type="gramEnd"/>
     </w:p>
     <w:p>
       <w:r>
@@ -7108,7 +7244,15 @@
     </w:p>
     <w:p>
       <w:r>
-        <w:t>The conclusion is a required part that closes the document with a brief summary of the study including the problems found and the proposed solution. Most importantly, it should recommend to the readers the benefits of pursuing the project based on the researcher’s analysis.</w:t>
+        <w:t xml:space="preserve">The conclusion is a required part that closes the document with </w:t>
+      </w:r>
+      <w:proofErr w:type="gramStart"/>
+      <w:r>
+        <w:t>a brief summary</w:t>
+      </w:r>
+      <w:proofErr w:type="gramEnd"/>
+      <w:r>
+        <w:t xml:space="preserve"> of the study including the problems found and the proposed solution. Most importantly, it should recommend to the readers the benefits of pursuing the project based on the researcher’s analysis.</w:t>
       </w:r>
     </w:p>
     <w:p>
@@ -7275,8 +7419,13 @@
       </w:r>
     </w:p>
     <w:p>
-      <w:r>
-        <w:t>Hourani  and Wedian (2000) developed a theoretical .........</w:t>
+      <w:proofErr w:type="gramStart"/>
+      <w:r>
+        <w:t>Hourani  and</w:t>
+      </w:r>
+      <w:proofErr w:type="gramEnd"/>
+      <w:r>
+        <w:t xml:space="preserve"> Wedian (2000) developed a theoretical .........</w:t>
       </w:r>
     </w:p>
     <w:p>
@@ -11220,6 +11369,25 @@
 </file>
 
 <file path=customXml/item1.xml><?xml version="1.0" encoding="utf-8"?>
+<p:properties xmlns:p="http://schemas.microsoft.com/office/2006/metadata/properties" xmlns:xsi="http://www.w3.org/2001/XMLSchema-instance" xmlns:pc="http://schemas.microsoft.com/office/infopath/2007/PartnerControls">
+  <documentManagement/>
+</p:properties>
+</file>
+
+<file path=customXml/item2.xml><?xml version="1.0" encoding="utf-8"?>
+<?mso-contentType ?>
+<FormTemplates xmlns="http://schemas.microsoft.com/sharepoint/v3/contenttype/forms">
+  <Display>DocumentLibraryForm</Display>
+  <Edit>DocumentLibraryForm</Edit>
+  <New>DocumentLibraryForm</New>
+</FormTemplates>
+</file>
+
+<file path=customXml/item3.xml><?xml version="1.0" encoding="utf-8"?>
+<b:Sources xmlns:b="http://schemas.openxmlformats.org/officeDocument/2006/bibliography" xmlns="http://schemas.openxmlformats.org/officeDocument/2006/bibliography" SelectedStyle="\APASixthEditionOfficeOnline.xsl" StyleName="APA" Version="6"/>
+</file>
+
+<file path=customXml/item4.xml><?xml version="1.0" encoding="utf-8"?>
 <ct:contentTypeSchema xmlns:ct="http://schemas.microsoft.com/office/2006/metadata/contentType" xmlns:ma="http://schemas.microsoft.com/office/2006/metadata/properties/metaAttributes" ct:_="" ma:_="" ma:contentTypeName="Document" ma:contentTypeID="0x01010077A3E88A1F257546BC2E4DFC221C2B84" ma:contentTypeVersion="0" ma:contentTypeDescription="Create a new document." ma:contentTypeScope="" ma:versionID="11e051c3df2c46673852a508dd843818">
   <xsd:schema xmlns:xsd="http://www.w3.org/2001/XMLSchema" xmlns:xs="http://www.w3.org/2001/XMLSchema" xmlns:p="http://schemas.microsoft.com/office/2006/metadata/properties" targetNamespace="http://schemas.microsoft.com/office/2006/metadata/properties" ma:root="true" ma:fieldsID="b764bea3eb9b1a5be8fd57fac5fb459b">
     <xsd:element name="properties">
@@ -11333,26 +11501,32 @@
 </ct:contentTypeSchema>
 </file>
 
-<file path=customXml/item2.xml><?xml version="1.0" encoding="utf-8"?>
-<b:Sources xmlns:b="http://schemas.openxmlformats.org/officeDocument/2006/bibliography" xmlns="http://schemas.openxmlformats.org/officeDocument/2006/bibliography" SelectedStyle="\APASixthEditionOfficeOnline.xsl" StyleName="APA" Version="6"/>
+<file path=customXml/itemProps1.xml><?xml version="1.0" encoding="utf-8"?>
+<ds:datastoreItem xmlns:ds="http://schemas.openxmlformats.org/officeDocument/2006/customXml" ds:itemID="{329B4E75-DE25-4CB8-B438-E1497507C157}">
+  <ds:schemaRefs>
+    <ds:schemaRef ds:uri="http://schemas.microsoft.com/office/2006/metadata/properties"/>
+    <ds:schemaRef ds:uri="http://schemas.microsoft.com/office/infopath/2007/PartnerControls"/>
+  </ds:schemaRefs>
+</ds:datastoreItem>
 </file>
 
-<file path=customXml/item3.xml><?xml version="1.0" encoding="utf-8"?>
-<?mso-contentType ?>
-<FormTemplates xmlns="http://schemas.microsoft.com/sharepoint/v3/contenttype/forms">
-  <Display>DocumentLibraryForm</Display>
-  <Edit>DocumentLibraryForm</Edit>
-  <New>DocumentLibraryForm</New>
-</FormTemplates>
+<file path=customXml/itemProps2.xml><?xml version="1.0" encoding="utf-8"?>
+<ds:datastoreItem xmlns:ds="http://schemas.openxmlformats.org/officeDocument/2006/customXml" ds:itemID="{31ED6198-03A7-40BF-998A-27543DC19FE8}">
+  <ds:schemaRefs>
+    <ds:schemaRef ds:uri="http://schemas.microsoft.com/sharepoint/v3/contenttype/forms"/>
+  </ds:schemaRefs>
+</ds:datastoreItem>
 </file>
 
-<file path=customXml/item4.xml><?xml version="1.0" encoding="utf-8"?>
-<p:properties xmlns:p="http://schemas.microsoft.com/office/2006/metadata/properties" xmlns:xsi="http://www.w3.org/2001/XMLSchema-instance" xmlns:pc="http://schemas.microsoft.com/office/infopath/2007/PartnerControls">
-  <documentManagement/>
-</p:properties>
+<file path=customXml/itemProps3.xml><?xml version="1.0" encoding="utf-8"?>
+<ds:datastoreItem xmlns:ds="http://schemas.openxmlformats.org/officeDocument/2006/customXml" ds:itemID="{BF11D8A1-7C7D-49B0-A035-7DF29D7A3974}">
+  <ds:schemaRefs>
+    <ds:schemaRef ds:uri="http://schemas.openxmlformats.org/officeDocument/2006/bibliography"/>
+  </ds:schemaRefs>
+</ds:datastoreItem>
 </file>
 
-<file path=customXml/itemProps1.xml><?xml version="1.0" encoding="utf-8"?>
+<file path=customXml/itemProps4.xml><?xml version="1.0" encoding="utf-8"?>
 <ds:datastoreItem xmlns:ds="http://schemas.openxmlformats.org/officeDocument/2006/customXml" ds:itemID="{FA125394-4860-4DCE-94D2-F80CB57E9808}">
   <ds:schemaRefs>
     <ds:schemaRef ds:uri="http://schemas.microsoft.com/office/2006/metadata/contentType"/>
@@ -11366,29 +11540,4 @@
     <ds:schemaRef ds:uri="http://schemas.microsoft.com/office/infopath/2007/PartnerControls"/>
   </ds:schemaRefs>
 </ds:datastoreItem>
-</file>
-
-<file path=customXml/itemProps2.xml><?xml version="1.0" encoding="utf-8"?>
-<ds:datastoreItem xmlns:ds="http://schemas.openxmlformats.org/officeDocument/2006/customXml" ds:itemID="{BF11D8A1-7C7D-49B0-A035-7DF29D7A3974}">
-  <ds:schemaRefs>
-    <ds:schemaRef ds:uri="http://schemas.openxmlformats.org/officeDocument/2006/bibliography"/>
-  </ds:schemaRefs>
-</ds:datastoreItem>
-</file>
-
-<file path=customXml/itemProps3.xml><?xml version="1.0" encoding="utf-8"?>
-<ds:datastoreItem xmlns:ds="http://schemas.openxmlformats.org/officeDocument/2006/customXml" ds:itemID="{31ED6198-03A7-40BF-998A-27543DC19FE8}">
-  <ds:schemaRefs>
-    <ds:schemaRef ds:uri="http://schemas.microsoft.com/sharepoint/v3/contenttype/forms"/>
-  </ds:schemaRefs>
-</ds:datastoreItem>
-</file>
-
-<file path=customXml/itemProps4.xml><?xml version="1.0" encoding="utf-8"?>
-<ds:datastoreItem xmlns:ds="http://schemas.openxmlformats.org/officeDocument/2006/customXml" ds:itemID="{329B4E75-DE25-4CB8-B438-E1497507C157}">
-  <ds:schemaRefs>
-    <ds:schemaRef ds:uri="http://schemas.microsoft.com/office/2006/metadata/properties"/>
-    <ds:schemaRef ds:uri="http://schemas.microsoft.com/office/infopath/2007/PartnerControls"/>
-  </ds:schemaRefs>
-</ds:datastoreItem>
 </file>
</xml_diff>